<commit_message>
"Respostas ao enunciado" updated file
</commit_message>
<xml_diff>
--- a/Trab2/Respostas_enunciado.docx
+++ b/Trab2/Respostas_enunciado.docx
@@ -54,27 +54,65 @@
           <w:i/>
           <w:iCs/>
         </w:rPr>
-        <w:t>record protocol</w:t>
-      </w:r>
-      <w:r>
-        <w:rPr>
-          <w:rFonts w:ascii="Consolas" w:hAnsi="Consolas" w:cs="Arial"/>
-        </w:rPr>
-        <w:t xml:space="preserve"> </w:t>
-      </w:r>
-      <w:r>
-        <w:rPr>
-          <w:rFonts w:ascii="Consolas" w:hAnsi="Consolas" w:cs="Arial"/>
-        </w:rPr>
-        <w:t>a autenticidade nas mensagens é garantida pela utilização do MAC (</w:t>
-      </w:r>
+        <w:t xml:space="preserve">record </w:t>
+      </w:r>
+      <w:proofErr w:type="spellStart"/>
       <w:r>
         <w:rPr>
           <w:rFonts w:ascii="Consolas" w:hAnsi="Consolas" w:cs="Arial"/>
           <w:i/>
           <w:iCs/>
         </w:rPr>
-        <w:t>Message Authentication Codes</w:t>
+        <w:t>protocol</w:t>
+      </w:r>
+      <w:proofErr w:type="spellEnd"/>
+      <w:r>
+        <w:rPr>
+          <w:rFonts w:ascii="Consolas" w:hAnsi="Consolas" w:cs="Arial"/>
+        </w:rPr>
+        <w:t xml:space="preserve"> </w:t>
+      </w:r>
+      <w:r>
+        <w:rPr>
+          <w:rFonts w:ascii="Consolas" w:hAnsi="Consolas" w:cs="Arial"/>
+        </w:rPr>
+        <w:t>a autenticidade nas mensagens é garantida pela utilização do MAC (</w:t>
+      </w:r>
+      <w:proofErr w:type="spellStart"/>
+      <w:r>
+        <w:rPr>
+          <w:rFonts w:ascii="Consolas" w:hAnsi="Consolas" w:cs="Arial"/>
+          <w:i/>
+          <w:iCs/>
+        </w:rPr>
+        <w:t>Message</w:t>
+      </w:r>
+      <w:proofErr w:type="spellEnd"/>
+      <w:r>
+        <w:rPr>
+          <w:rFonts w:ascii="Consolas" w:hAnsi="Consolas" w:cs="Arial"/>
+          <w:i/>
+          <w:iCs/>
+        </w:rPr>
+        <w:t xml:space="preserve"> </w:t>
+      </w:r>
+      <w:proofErr w:type="spellStart"/>
+      <w:r>
+        <w:rPr>
+          <w:rFonts w:ascii="Consolas" w:hAnsi="Consolas" w:cs="Arial"/>
+          <w:i/>
+          <w:iCs/>
+        </w:rPr>
+        <w:t>Authentication</w:t>
+      </w:r>
+      <w:proofErr w:type="spellEnd"/>
+      <w:r>
+        <w:rPr>
+          <w:rFonts w:ascii="Consolas" w:hAnsi="Consolas" w:cs="Arial"/>
+          <w:i/>
+          <w:iCs/>
+        </w:rPr>
+        <w:t xml:space="preserve"> Codes</w:t>
       </w:r>
       <w:r>
         <w:rPr>
@@ -135,14 +173,34 @@
         </w:rPr>
         <w:t>Após a definição dos algoritmos de encriptação, o cliente gera um sequência confidencial (</w:t>
       </w:r>
+      <w:proofErr w:type="spellStart"/>
       <w:r>
         <w:rPr>
           <w:rFonts w:ascii="Consolas" w:hAnsi="Consolas" w:cs="Arial"/>
           <w:i/>
           <w:iCs/>
         </w:rPr>
-        <w:t>pre master secret</w:t>
-      </w:r>
+        <w:t>pre</w:t>
+      </w:r>
+      <w:proofErr w:type="spellEnd"/>
+      <w:r>
+        <w:rPr>
+          <w:rFonts w:ascii="Consolas" w:hAnsi="Consolas" w:cs="Arial"/>
+          <w:i/>
+          <w:iCs/>
+        </w:rPr>
+        <w:t xml:space="preserve"> master </w:t>
+      </w:r>
+      <w:proofErr w:type="spellStart"/>
+      <w:r>
+        <w:rPr>
+          <w:rFonts w:ascii="Consolas" w:hAnsi="Consolas" w:cs="Arial"/>
+          <w:i/>
+          <w:iCs/>
+        </w:rPr>
+        <w:t>secret</w:t>
+      </w:r>
+      <w:proofErr w:type="spellEnd"/>
       <w:r>
         <w:rPr>
           <w:rFonts w:ascii="Consolas" w:hAnsi="Consolas" w:cs="Arial"/>
@@ -253,6 +311,7 @@
         </w:rPr>
         <w:t xml:space="preserve">O estabelecimento da </w:t>
       </w:r>
+      <w:proofErr w:type="spellStart"/>
       <w:r>
         <w:rPr>
           <w:rFonts w:ascii="Consolas" w:hAnsi="Consolas" w:cs="Arial"/>
@@ -261,6 +320,7 @@
         </w:rPr>
         <w:t>pre</w:t>
       </w:r>
+      <w:proofErr w:type="spellEnd"/>
       <w:r>
         <w:rPr>
           <w:rFonts w:ascii="Consolas" w:hAnsi="Consolas" w:cs="Arial"/>
@@ -275,112 +335,196 @@
           <w:i/>
           <w:iCs/>
         </w:rPr>
-        <w:t>master secret</w:t>
-      </w:r>
-      <w:r>
-        <w:rPr>
-          <w:rFonts w:ascii="Consolas" w:hAnsi="Consolas" w:cs="Arial"/>
-        </w:rPr>
-        <w:t xml:space="preserve"> apenas através da chaves pública e privada não garante o </w:t>
-      </w:r>
+        <w:t xml:space="preserve">master </w:t>
+      </w:r>
+      <w:proofErr w:type="spellStart"/>
       <w:r>
         <w:rPr>
           <w:rFonts w:ascii="Consolas" w:hAnsi="Consolas" w:cs="Arial"/>
           <w:i/>
           <w:iCs/>
         </w:rPr>
-        <w:t xml:space="preserve">perfect foward secrecy </w:t>
-      </w:r>
-      <w:r>
-        <w:rPr>
-          <w:rFonts w:ascii="Consolas" w:hAnsi="Consolas" w:cs="Arial"/>
-        </w:rPr>
-        <w:t xml:space="preserve">uma vez que todo o processo é dependente da confidencialidade da chave privada do servidor, caso esta seja comprometida, é possível que o atacante aceda às chaves e aos IVs o que, por conseguinte, caso tenha acesso as sessões de </w:t>
-      </w:r>
+        <w:t>secret</w:t>
+      </w:r>
+      <w:proofErr w:type="spellEnd"/>
+      <w:r>
+        <w:rPr>
+          <w:rFonts w:ascii="Consolas" w:hAnsi="Consolas" w:cs="Arial"/>
+        </w:rPr>
+        <w:t xml:space="preserve"> apenas através da chaves pública e privada não garante o </w:t>
+      </w:r>
+      <w:proofErr w:type="spellStart"/>
       <w:r>
         <w:rPr>
           <w:rFonts w:ascii="Consolas" w:hAnsi="Consolas" w:cs="Arial"/>
           <w:i/>
           <w:iCs/>
         </w:rPr>
-        <w:t xml:space="preserve">handshake </w:t>
-      </w:r>
-      <w:r>
-        <w:rPr>
-          <w:rFonts w:ascii="Consolas" w:hAnsi="Consolas" w:cs="Arial"/>
-        </w:rPr>
-        <w:t>anteriores conseguirá decifrar as mensagens.</w:t>
-      </w:r>
-    </w:p>
-    <w:p>
-      <w:pPr>
-        <w:jc w:val="both"/>
-        <w:rPr>
-          <w:rFonts w:ascii="Consolas" w:hAnsi="Consolas" w:cs="Arial"/>
-        </w:rPr>
-      </w:pPr>
-    </w:p>
-    <w:p>
-      <w:pPr>
-        <w:jc w:val="both"/>
-        <w:rPr>
-          <w:rFonts w:ascii="Consolas" w:hAnsi="Consolas" w:cs="Arial"/>
-        </w:rPr>
-      </w:pPr>
-      <w:r>
-        <w:rPr>
-          <w:rFonts w:ascii="Consolas" w:hAnsi="Consolas" w:cs="Arial"/>
-        </w:rPr>
-        <w:t xml:space="preserve">2 – Num cenário em que o </w:t>
-      </w:r>
-      <w:r>
-        <w:rPr>
-          <w:rFonts w:ascii="Consolas" w:hAnsi="Consolas" w:cs="Arial"/>
-        </w:rPr>
-        <w:t xml:space="preserve">atacante tenha acesso ao </w:t>
-      </w:r>
+        <w:t>perfect</w:t>
+      </w:r>
+      <w:proofErr w:type="spellEnd"/>
       <w:r>
         <w:rPr>
           <w:rFonts w:ascii="Consolas" w:hAnsi="Consolas" w:cs="Arial"/>
           <w:i/>
           <w:iCs/>
         </w:rPr>
-        <w:t>hash</w:t>
-      </w:r>
+        <w:t xml:space="preserve"> </w:t>
+      </w:r>
+      <w:proofErr w:type="spellStart"/>
       <w:r>
         <w:rPr>
           <w:rFonts w:ascii="Consolas" w:hAnsi="Consolas" w:cs="Arial"/>
           <w:i/>
           <w:iCs/>
         </w:rPr>
-        <w:t xml:space="preserve"> </w:t>
-      </w:r>
-      <w:r>
-        <w:rPr>
-          <w:rFonts w:ascii="Consolas" w:hAnsi="Consolas" w:cs="Arial"/>
-        </w:rPr>
-        <w:t>do utiliza</w:t>
-      </w:r>
-      <w:r>
-        <w:rPr>
-          <w:rFonts w:ascii="Consolas" w:hAnsi="Consolas" w:cs="Arial"/>
-        </w:rPr>
-        <w:t>dor</w:t>
-      </w:r>
-      <w:r>
-        <w:rPr>
-          <w:rFonts w:ascii="Consolas" w:hAnsi="Consolas" w:cs="Arial"/>
-        </w:rPr>
-        <w:t xml:space="preserve"> e ao respetivo </w:t>
-      </w:r>
+        <w:t>foward</w:t>
+      </w:r>
+      <w:proofErr w:type="spellEnd"/>
       <w:r>
         <w:rPr>
           <w:rFonts w:ascii="Consolas" w:hAnsi="Consolas" w:cs="Arial"/>
           <w:i/>
           <w:iCs/>
         </w:rPr>
+        <w:t xml:space="preserve"> </w:t>
+      </w:r>
+      <w:proofErr w:type="spellStart"/>
+      <w:r>
+        <w:rPr>
+          <w:rFonts w:ascii="Consolas" w:hAnsi="Consolas" w:cs="Arial"/>
+          <w:i/>
+          <w:iCs/>
+        </w:rPr>
+        <w:t>secrecy</w:t>
+      </w:r>
+      <w:proofErr w:type="spellEnd"/>
+      <w:r>
+        <w:rPr>
+          <w:rFonts w:ascii="Consolas" w:hAnsi="Consolas" w:cs="Arial"/>
+          <w:i/>
+          <w:iCs/>
+        </w:rPr>
+        <w:t xml:space="preserve"> </w:t>
+      </w:r>
+      <w:r>
+        <w:rPr>
+          <w:rFonts w:ascii="Consolas" w:hAnsi="Consolas" w:cs="Arial"/>
+        </w:rPr>
+        <w:t xml:space="preserve">uma vez que todo o processo é dependente da confidencialidade da chave privada do servidor, caso esta seja comprometida, é possível que o atacante aceda às chaves e aos </w:t>
+      </w:r>
+      <w:proofErr w:type="spellStart"/>
+      <w:r>
+        <w:rPr>
+          <w:rFonts w:ascii="Consolas" w:hAnsi="Consolas" w:cs="Arial"/>
+        </w:rPr>
+        <w:t>IVs</w:t>
+      </w:r>
+      <w:proofErr w:type="spellEnd"/>
+      <w:r>
+        <w:rPr>
+          <w:rFonts w:ascii="Consolas" w:hAnsi="Consolas" w:cs="Arial"/>
+        </w:rPr>
+        <w:t xml:space="preserve"> o que, por conseguinte, caso tenha acesso as sessões de </w:t>
+      </w:r>
+      <w:proofErr w:type="spellStart"/>
+      <w:r>
+        <w:rPr>
+          <w:rFonts w:ascii="Consolas" w:hAnsi="Consolas" w:cs="Arial"/>
+          <w:i/>
+          <w:iCs/>
+        </w:rPr>
+        <w:t>handshake</w:t>
+      </w:r>
+      <w:proofErr w:type="spellEnd"/>
+      <w:r>
+        <w:rPr>
+          <w:rFonts w:ascii="Consolas" w:hAnsi="Consolas" w:cs="Arial"/>
+          <w:i/>
+          <w:iCs/>
+        </w:rPr>
+        <w:t xml:space="preserve"> </w:t>
+      </w:r>
+      <w:r>
+        <w:rPr>
+          <w:rFonts w:ascii="Consolas" w:hAnsi="Consolas" w:cs="Arial"/>
+        </w:rPr>
+        <w:t>anteriores conseguirá decifrar as mensagens.</w:t>
+      </w:r>
+    </w:p>
+    <w:p>
+      <w:pPr>
+        <w:jc w:val="both"/>
+        <w:rPr>
+          <w:rFonts w:ascii="Consolas" w:hAnsi="Consolas" w:cs="Arial"/>
+        </w:rPr>
+      </w:pPr>
+    </w:p>
+    <w:p>
+      <w:pPr>
+        <w:jc w:val="both"/>
+        <w:rPr>
+          <w:rFonts w:ascii="Consolas" w:hAnsi="Consolas" w:cs="Arial"/>
+        </w:rPr>
+      </w:pPr>
+      <w:r>
+        <w:rPr>
+          <w:rFonts w:ascii="Consolas" w:hAnsi="Consolas" w:cs="Arial"/>
+        </w:rPr>
+        <w:t xml:space="preserve">2 – Num cenário em que o </w:t>
+      </w:r>
+      <w:r>
+        <w:rPr>
+          <w:rFonts w:ascii="Consolas" w:hAnsi="Consolas" w:cs="Arial"/>
+        </w:rPr>
+        <w:t xml:space="preserve">atacante tenha acesso ao </w:t>
+      </w:r>
+      <w:proofErr w:type="spellStart"/>
+      <w:r>
+        <w:rPr>
+          <w:rFonts w:ascii="Consolas" w:hAnsi="Consolas" w:cs="Arial"/>
+          <w:i/>
+          <w:iCs/>
+        </w:rPr>
+        <w:t>hash</w:t>
+      </w:r>
+      <w:proofErr w:type="spellEnd"/>
+      <w:r>
+        <w:rPr>
+          <w:rFonts w:ascii="Consolas" w:hAnsi="Consolas" w:cs="Arial"/>
+          <w:i/>
+          <w:iCs/>
+        </w:rPr>
+        <w:t xml:space="preserve"> </w:t>
+      </w:r>
+      <w:r>
+        <w:rPr>
+          <w:rFonts w:ascii="Consolas" w:hAnsi="Consolas" w:cs="Arial"/>
+        </w:rPr>
+        <w:t>do utiliza</w:t>
+      </w:r>
+      <w:r>
+        <w:rPr>
+          <w:rFonts w:ascii="Consolas" w:hAnsi="Consolas" w:cs="Arial"/>
+        </w:rPr>
+        <w:t>dor</w:t>
+      </w:r>
+      <w:r>
+        <w:rPr>
+          <w:rFonts w:ascii="Consolas" w:hAnsi="Consolas" w:cs="Arial"/>
+        </w:rPr>
+        <w:t xml:space="preserve"> e ao respetivo </w:t>
+      </w:r>
+      <w:proofErr w:type="spellStart"/>
+      <w:r>
+        <w:rPr>
+          <w:rFonts w:ascii="Consolas" w:hAnsi="Consolas" w:cs="Arial"/>
+          <w:i/>
+          <w:iCs/>
+        </w:rPr>
         <w:t>salt</w:t>
       </w:r>
+      <w:proofErr w:type="spellEnd"/>
       <w:r>
         <w:rPr>
           <w:rFonts w:ascii="Consolas" w:hAnsi="Consolas" w:cs="Arial"/>
@@ -489,26 +633,43 @@
         <w:rPr>
           <w:rFonts w:ascii="Consolas" w:hAnsi="Consolas" w:cs="Arial"/>
         </w:rPr>
-        <w:t xml:space="preserve">Caso a </w:t>
-      </w:r>
-      <w:r>
-        <w:rPr>
-          <w:rFonts w:ascii="Consolas" w:hAnsi="Consolas" w:cs="Arial"/>
-        </w:rPr>
-        <w:t>palavra-passe</w:t>
-      </w:r>
-      <w:r>
-        <w:rPr>
-          <w:rFonts w:ascii="Consolas" w:hAnsi="Consolas" w:cs="Arial"/>
-        </w:rPr>
-        <w:t xml:space="preserve"> esteja no dicionário</w:t>
-      </w:r>
-      <w:r>
-        <w:rPr>
-          <w:rFonts w:ascii="Consolas" w:hAnsi="Consolas" w:cs="Arial"/>
-        </w:rPr>
-        <w:t xml:space="preserve">, é certo que o atacante através de uma procura exaustiva chegue a palavra-passe comparando o hash deste cliente com o hash de cada palavra-passe do dicionário juntamente com o </w:t>
-      </w:r>
+        <w:t>Caso a palavra-passe esteja no dicionário</w:t>
+      </w:r>
+      <w:r>
+        <w:rPr>
+          <w:rFonts w:ascii="Consolas" w:hAnsi="Consolas" w:cs="Arial"/>
+        </w:rPr>
+        <w:t xml:space="preserve">, é certo que o atacante através de uma procura exaustiva chegue a palavra-passe comparando o </w:t>
+      </w:r>
+      <w:proofErr w:type="spellStart"/>
+      <w:r>
+        <w:rPr>
+          <w:rFonts w:ascii="Consolas" w:hAnsi="Consolas" w:cs="Arial"/>
+        </w:rPr>
+        <w:t>hash</w:t>
+      </w:r>
+      <w:proofErr w:type="spellEnd"/>
+      <w:r>
+        <w:rPr>
+          <w:rFonts w:ascii="Consolas" w:hAnsi="Consolas" w:cs="Arial"/>
+        </w:rPr>
+        <w:t xml:space="preserve"> deste cliente com o </w:t>
+      </w:r>
+      <w:proofErr w:type="spellStart"/>
+      <w:r>
+        <w:rPr>
+          <w:rFonts w:ascii="Consolas" w:hAnsi="Consolas" w:cs="Arial"/>
+        </w:rPr>
+        <w:t>hash</w:t>
+      </w:r>
+      <w:proofErr w:type="spellEnd"/>
+      <w:r>
+        <w:rPr>
+          <w:rFonts w:ascii="Consolas" w:hAnsi="Consolas" w:cs="Arial"/>
+        </w:rPr>
+        <w:t xml:space="preserve"> de cada palavra-passe do dicionário juntamente com o </w:t>
+      </w:r>
+      <w:proofErr w:type="spellStart"/>
       <w:r>
         <w:rPr>
           <w:rFonts w:ascii="Consolas" w:hAnsi="Consolas" w:cs="Arial"/>
@@ -517,6 +678,7 @@
         </w:rPr>
         <w:t>salt</w:t>
       </w:r>
+      <w:proofErr w:type="spellEnd"/>
       <w:r>
         <w:rPr>
           <w:rFonts w:ascii="Consolas" w:hAnsi="Consolas" w:cs="Arial"/>
@@ -580,7 +742,225 @@
         <w:rPr>
           <w:rFonts w:ascii="Consolas" w:hAnsi="Consolas" w:cs="Arial"/>
         </w:rPr>
-        <w:t>Já pensado.</w:t>
+        <w:lastRenderedPageBreak/>
+        <w:t xml:space="preserve">Uma vez </w:t>
+      </w:r>
+      <w:r>
+        <w:rPr>
+          <w:rFonts w:ascii="Consolas" w:hAnsi="Consolas" w:cs="Arial"/>
+        </w:rPr>
+        <w:t xml:space="preserve">que o atacante conhece o esquema do cookie e sabe do identificador do utilizador bem como a função de </w:t>
+      </w:r>
+      <w:proofErr w:type="spellStart"/>
+      <w:r>
+        <w:rPr>
+          <w:rFonts w:ascii="Consolas" w:hAnsi="Consolas" w:cs="Arial"/>
+        </w:rPr>
+        <w:t>Hash</w:t>
+      </w:r>
+      <w:proofErr w:type="spellEnd"/>
+      <w:r>
+        <w:rPr>
+          <w:rFonts w:ascii="Consolas" w:hAnsi="Consolas" w:cs="Arial"/>
+        </w:rPr>
+        <w:t>, basta que este gere um cookie com as informações do atacando.</w:t>
+      </w:r>
+    </w:p>
+    <w:p>
+      <w:pPr>
+        <w:pStyle w:val="PargrafodaLista"/>
+        <w:jc w:val="both"/>
+        <w:rPr>
+          <w:rFonts w:ascii="Consolas" w:hAnsi="Consolas" w:cs="Arial"/>
+        </w:rPr>
+      </w:pPr>
+    </w:p>
+    <w:p>
+      <w:pPr>
+        <w:pStyle w:val="PargrafodaLista"/>
+        <w:numPr>
+          <w:ilvl w:val="0"/>
+          <w:numId w:val="8"/>
+        </w:numPr>
+        <w:jc w:val="both"/>
+        <w:rPr>
+          <w:rFonts w:ascii="Consolas" w:hAnsi="Consolas" w:cs="Arial"/>
+        </w:rPr>
+      </w:pPr>
+      <w:r>
+        <w:rPr>
+          <w:rFonts w:ascii="Consolas" w:hAnsi="Consolas" w:cs="Arial"/>
+        </w:rPr>
+        <w:t>Uma das alterações possíveis para evitar este tipo de ataque é u</w:t>
+      </w:r>
+      <w:r>
+        <w:rPr>
+          <w:rFonts w:ascii="Consolas" w:hAnsi="Consolas" w:cs="Arial"/>
+        </w:rPr>
+        <w:t xml:space="preserve">tilizando um </w:t>
+      </w:r>
+      <w:r>
+        <w:rPr>
+          <w:rFonts w:ascii="Consolas" w:hAnsi="Consolas" w:cs="Arial"/>
+        </w:rPr>
+        <w:t xml:space="preserve">esquema </w:t>
+      </w:r>
+      <w:r>
+        <w:rPr>
+          <w:rFonts w:ascii="Consolas" w:hAnsi="Consolas" w:cs="Arial"/>
+        </w:rPr>
+        <w:t>MAC</w:t>
+      </w:r>
+      <w:r>
+        <w:rPr>
+          <w:rFonts w:ascii="Consolas" w:hAnsi="Consolas" w:cs="Arial"/>
+        </w:rPr>
+        <w:t>, garantindo assim a confidencialidade do cookie, cifrando o seu conteúdo. E uma vez que o atacante não tem conhecimento da chave utilizada no esquema MAC, não consegue gerar um cookie para aquela servidor, mesmo tendo acesso às informações de um utilizador (o atacando).</w:t>
+      </w:r>
+    </w:p>
+    <w:p>
+      <w:pPr>
+        <w:pStyle w:val="PargrafodaLista"/>
+        <w:rPr>
+          <w:rFonts w:ascii="Consolas" w:hAnsi="Consolas" w:cs="Arial"/>
+        </w:rPr>
+      </w:pPr>
+    </w:p>
+    <w:p>
+      <w:pPr>
+        <w:jc w:val="both"/>
+        <w:rPr>
+          <w:rFonts w:ascii="Consolas" w:hAnsi="Consolas" w:cs="Arial"/>
+        </w:rPr>
+      </w:pPr>
+    </w:p>
+    <w:p>
+      <w:pPr>
+        <w:jc w:val="both"/>
+        <w:rPr>
+          <w:rFonts w:ascii="Consolas" w:hAnsi="Consolas" w:cs="Arial"/>
+        </w:rPr>
+      </w:pPr>
+      <w:r>
+        <w:rPr>
+          <w:rFonts w:ascii="Consolas" w:hAnsi="Consolas" w:cs="Arial"/>
+        </w:rPr>
+        <w:t>4 –</w:t>
+      </w:r>
+    </w:p>
+    <w:p>
+      <w:pPr>
+        <w:pStyle w:val="PargrafodaLista"/>
+        <w:numPr>
+          <w:ilvl w:val="0"/>
+          <w:numId w:val="9"/>
+        </w:numPr>
+        <w:jc w:val="both"/>
+        <w:rPr>
+          <w:rFonts w:ascii="Consolas" w:hAnsi="Consolas" w:cs="Arial"/>
+        </w:rPr>
+      </w:pPr>
+      <w:r>
+        <w:rPr>
+          <w:rFonts w:ascii="Consolas" w:hAnsi="Consolas" w:cs="Arial"/>
+        </w:rPr>
+        <w:t>O valor presente no scope é gerado pela aplicação cliente.</w:t>
+      </w:r>
+    </w:p>
+    <w:p>
+      <w:pPr>
+        <w:jc w:val="both"/>
+        <w:rPr>
+          <w:rFonts w:ascii="Consolas" w:hAnsi="Consolas" w:cs="Arial"/>
+        </w:rPr>
+      </w:pPr>
+    </w:p>
+    <w:p>
+      <w:pPr>
+        <w:pStyle w:val="PargrafodaLista"/>
+        <w:numPr>
+          <w:ilvl w:val="0"/>
+          <w:numId w:val="9"/>
+        </w:numPr>
+        <w:jc w:val="both"/>
+        <w:rPr>
+          <w:rFonts w:ascii="Consolas" w:hAnsi="Consolas" w:cs="Arial"/>
+        </w:rPr>
+      </w:pPr>
+      <w:r>
+        <w:rPr>
+          <w:rFonts w:ascii="Consolas" w:hAnsi="Consolas" w:cs="Arial"/>
+        </w:rPr>
+        <w:t xml:space="preserve"> </w:t>
+      </w:r>
+      <w:r>
+        <w:rPr>
+          <w:rFonts w:ascii="Consolas" w:hAnsi="Consolas" w:cs="Arial"/>
+        </w:rPr>
+        <w:t>Há uma comunicação indireta entre o cliente e o servidor que são quando o cliente é redirecionado pelo browser para o servidor durante o pedido de autorização, e segundo quando o servidor envia a resposta a esse pedido de autorização para o browser, e o browser reencaminha o cliente através do endereço de callback.</w:t>
+      </w:r>
+    </w:p>
+    <w:p>
+      <w:pPr>
+        <w:pStyle w:val="PargrafodaLista"/>
+        <w:rPr>
+          <w:rFonts w:ascii="Consolas" w:hAnsi="Consolas" w:cs="Arial"/>
+        </w:rPr>
+      </w:pPr>
+    </w:p>
+    <w:p>
+      <w:pPr>
+        <w:pStyle w:val="PargrafodaLista"/>
+        <w:rPr>
+          <w:rFonts w:ascii="Consolas" w:hAnsi="Consolas" w:cs="Arial"/>
+        </w:rPr>
+      </w:pPr>
+    </w:p>
+    <w:p>
+      <w:pPr>
+        <w:pStyle w:val="PargrafodaLista"/>
+        <w:numPr>
+          <w:ilvl w:val="0"/>
+          <w:numId w:val="9"/>
+        </w:numPr>
+        <w:jc w:val="both"/>
+        <w:rPr>
+          <w:rFonts w:ascii="Consolas" w:hAnsi="Consolas" w:cs="Arial"/>
+        </w:rPr>
+      </w:pPr>
+      <w:r>
+        <w:rPr>
+          <w:rFonts w:ascii="Consolas" w:hAnsi="Consolas" w:cs="Arial"/>
+        </w:rPr>
+        <w:t xml:space="preserve">A diferença entre os dois itens mencionados reside no facto de que o </w:t>
+      </w:r>
+      <w:proofErr w:type="spellStart"/>
+      <w:r>
+        <w:rPr>
+          <w:rFonts w:ascii="Consolas" w:hAnsi="Consolas" w:cs="Arial"/>
+        </w:rPr>
+        <w:t>id_token</w:t>
+      </w:r>
+      <w:proofErr w:type="spellEnd"/>
+      <w:r>
+        <w:rPr>
+          <w:rFonts w:ascii="Consolas" w:hAnsi="Consolas" w:cs="Arial"/>
+        </w:rPr>
+        <w:t xml:space="preserve"> contém a informação base sobre o utilizador autenticado que pode ser acedida pelo cliente, enquanto o </w:t>
+      </w:r>
+      <w:proofErr w:type="spellStart"/>
+      <w:r>
+        <w:rPr>
+          <w:rFonts w:ascii="Consolas" w:hAnsi="Consolas" w:cs="Arial"/>
+        </w:rPr>
+        <w:t>access_token</w:t>
+      </w:r>
+      <w:proofErr w:type="spellEnd"/>
+      <w:r>
+        <w:rPr>
+          <w:rFonts w:ascii="Consolas" w:hAnsi="Consolas" w:cs="Arial"/>
+        </w:rPr>
+        <w:t xml:space="preserve"> contém a informação base mais informação adicional que deverá apenas ser acedida pelos servidores de recursos, nunca acedida pelo cliente.</w:t>
       </w:r>
     </w:p>
     <w:p>
@@ -796,6 +1176,95 @@
     </w:lvl>
   </w:abstractNum>
   <w:abstractNum w:abstractNumId="2" w15:restartNumberingAfterBreak="0">
+    <w:nsid w:val="0CD86823"/>
+    <w:multiLevelType w:val="hybridMultilevel"/>
+    <w:tmpl w:val="70A0204A"/>
+    <w:lvl w:ilvl="0" w:tplc="08160017">
+      <w:start w:val="1"/>
+      <w:numFmt w:val="lowerLetter"/>
+      <w:lvlText w:val="%1)"/>
+      <w:lvlJc w:val="left"/>
+      <w:pPr>
+        <w:ind w:left="720" w:hanging="360"/>
+      </w:pPr>
+      <w:rPr>
+        <w:rFonts w:hint="default"/>
+      </w:rPr>
+    </w:lvl>
+    <w:lvl w:ilvl="1" w:tplc="08160019" w:tentative="1">
+      <w:start w:val="1"/>
+      <w:numFmt w:val="lowerLetter"/>
+      <w:lvlText w:val="%2."/>
+      <w:lvlJc w:val="left"/>
+      <w:pPr>
+        <w:ind w:left="1440" w:hanging="360"/>
+      </w:pPr>
+    </w:lvl>
+    <w:lvl w:ilvl="2" w:tplc="0816001B" w:tentative="1">
+      <w:start w:val="1"/>
+      <w:numFmt w:val="lowerRoman"/>
+      <w:lvlText w:val="%3."/>
+      <w:lvlJc w:val="right"/>
+      <w:pPr>
+        <w:ind w:left="2160" w:hanging="180"/>
+      </w:pPr>
+    </w:lvl>
+    <w:lvl w:ilvl="3" w:tplc="0816000F" w:tentative="1">
+      <w:start w:val="1"/>
+      <w:numFmt w:val="decimal"/>
+      <w:lvlText w:val="%4."/>
+      <w:lvlJc w:val="left"/>
+      <w:pPr>
+        <w:ind w:left="2880" w:hanging="360"/>
+      </w:pPr>
+    </w:lvl>
+    <w:lvl w:ilvl="4" w:tplc="08160019" w:tentative="1">
+      <w:start w:val="1"/>
+      <w:numFmt w:val="lowerLetter"/>
+      <w:lvlText w:val="%5."/>
+      <w:lvlJc w:val="left"/>
+      <w:pPr>
+        <w:ind w:left="3600" w:hanging="360"/>
+      </w:pPr>
+    </w:lvl>
+    <w:lvl w:ilvl="5" w:tplc="0816001B" w:tentative="1">
+      <w:start w:val="1"/>
+      <w:numFmt w:val="lowerRoman"/>
+      <w:lvlText w:val="%6."/>
+      <w:lvlJc w:val="right"/>
+      <w:pPr>
+        <w:ind w:left="4320" w:hanging="180"/>
+      </w:pPr>
+    </w:lvl>
+    <w:lvl w:ilvl="6" w:tplc="0816000F" w:tentative="1">
+      <w:start w:val="1"/>
+      <w:numFmt w:val="decimal"/>
+      <w:lvlText w:val="%7."/>
+      <w:lvlJc w:val="left"/>
+      <w:pPr>
+        <w:ind w:left="5040" w:hanging="360"/>
+      </w:pPr>
+    </w:lvl>
+    <w:lvl w:ilvl="7" w:tplc="08160019" w:tentative="1">
+      <w:start w:val="1"/>
+      <w:numFmt w:val="lowerLetter"/>
+      <w:lvlText w:val="%8."/>
+      <w:lvlJc w:val="left"/>
+      <w:pPr>
+        <w:ind w:left="5760" w:hanging="360"/>
+      </w:pPr>
+    </w:lvl>
+    <w:lvl w:ilvl="8" w:tplc="0816001B" w:tentative="1">
+      <w:start w:val="1"/>
+      <w:numFmt w:val="lowerRoman"/>
+      <w:lvlText w:val="%9."/>
+      <w:lvlJc w:val="right"/>
+      <w:pPr>
+        <w:ind w:left="6480" w:hanging="180"/>
+      </w:pPr>
+    </w:lvl>
+  </w:abstractNum>
+  <w:abstractNum w:abstractNumId="3" w15:restartNumberingAfterBreak="0">
     <w:nsid w:val="184B2C3B"/>
     <w:multiLevelType w:val="hybridMultilevel"/>
     <w:tmpl w:val="AF585C9A"/>
@@ -884,7 +1353,7 @@
       </w:pPr>
     </w:lvl>
   </w:abstractNum>
-  <w:abstractNum w:abstractNumId="3" w15:restartNumberingAfterBreak="0">
+  <w:abstractNum w:abstractNumId="4" w15:restartNumberingAfterBreak="0">
     <w:nsid w:val="193F3A9C"/>
     <w:multiLevelType w:val="hybridMultilevel"/>
     <w:tmpl w:val="7E5899D0"/>
@@ -973,7 +1442,7 @@
       </w:pPr>
     </w:lvl>
   </w:abstractNum>
-  <w:abstractNum w:abstractNumId="4" w15:restartNumberingAfterBreak="0">
+  <w:abstractNum w:abstractNumId="5" w15:restartNumberingAfterBreak="0">
     <w:nsid w:val="24005681"/>
     <w:multiLevelType w:val="hybridMultilevel"/>
     <w:tmpl w:val="C562D5EE"/>
@@ -1062,7 +1531,7 @@
       </w:pPr>
     </w:lvl>
   </w:abstractNum>
-  <w:abstractNum w:abstractNumId="5" w15:restartNumberingAfterBreak="0">
+  <w:abstractNum w:abstractNumId="6" w15:restartNumberingAfterBreak="0">
     <w:nsid w:val="5D3A4956"/>
     <w:multiLevelType w:val="hybridMultilevel"/>
     <w:tmpl w:val="E9AC191C"/>
@@ -1151,7 +1620,7 @@
       </w:pPr>
     </w:lvl>
   </w:abstractNum>
-  <w:abstractNum w:abstractNumId="6" w15:restartNumberingAfterBreak="0">
+  <w:abstractNum w:abstractNumId="7" w15:restartNumberingAfterBreak="0">
     <w:nsid w:val="61181E59"/>
     <w:multiLevelType w:val="hybridMultilevel"/>
     <w:tmpl w:val="8E7E0A9C"/>
@@ -1240,7 +1709,7 @@
       </w:pPr>
     </w:lvl>
   </w:abstractNum>
-  <w:abstractNum w:abstractNumId="7" w15:restartNumberingAfterBreak="0">
+  <w:abstractNum w:abstractNumId="8" w15:restartNumberingAfterBreak="0">
     <w:nsid w:val="756619A2"/>
     <w:multiLevelType w:val="hybridMultilevel"/>
     <w:tmpl w:val="589E1696"/>
@@ -1333,25 +1802,28 @@
     <w:abstractNumId w:val="0"/>
   </w:num>
   <w:num w:numId="2" w16cid:durableId="1604193135">
+    <w:abstractNumId w:val="5"/>
+  </w:num>
+  <w:num w:numId="3" w16cid:durableId="2044553133">
+    <w:abstractNumId w:val="8"/>
+  </w:num>
+  <w:num w:numId="4" w16cid:durableId="265043336">
+    <w:abstractNumId w:val="7"/>
+  </w:num>
+  <w:num w:numId="5" w16cid:durableId="2109960491">
     <w:abstractNumId w:val="4"/>
   </w:num>
-  <w:num w:numId="3" w16cid:durableId="2044553133">
-    <w:abstractNumId w:val="7"/>
-  </w:num>
-  <w:num w:numId="4" w16cid:durableId="265043336">
-    <w:abstractNumId w:val="6"/>
-  </w:num>
-  <w:num w:numId="5" w16cid:durableId="2109960491">
+  <w:num w:numId="6" w16cid:durableId="1619751640">
     <w:abstractNumId w:val="3"/>
   </w:num>
-  <w:num w:numId="6" w16cid:durableId="1619751640">
-    <w:abstractNumId w:val="2"/>
-  </w:num>
   <w:num w:numId="7" w16cid:durableId="1870793551">
-    <w:abstractNumId w:val="5"/>
+    <w:abstractNumId w:val="6"/>
   </w:num>
   <w:num w:numId="8" w16cid:durableId="70087316">
     <w:abstractNumId w:val="1"/>
+  </w:num>
+  <w:num w:numId="9" w16cid:durableId="941962247">
+    <w:abstractNumId w:val="2"/>
   </w:num>
 </w:numbering>
 </file>

</xml_diff>